<commit_message>
Day 01 - Practical screenshots
Image pulling / Port forwarding / logs collection screenshots attached
</commit_message>
<xml_diff>
--- a/Docker/Docker_SaiKiran.docx
+++ b/Docker/Docker_SaiKiran.docx
@@ -139,6 +139,7 @@
         </w:rPr>
         <w:t xml:space="preserve"> </w:t>
       </w:r>
+      <w:proofErr w:type="spellStart"/>
       <w:r>
         <w:rPr>
           <w:rFonts w:ascii="Consolas" w:eastAsia="Times New Roman" w:hAnsi="Consolas" w:cs="Times New Roman"/>
@@ -151,6 +152,7 @@
         </w:rPr>
         <w:t>jq</w:t>
       </w:r>
+      <w:proofErr w:type="spellEnd"/>
       <w:r>
         <w:rPr>
           <w:rFonts w:ascii="Consolas" w:eastAsia="Times New Roman" w:hAnsi="Consolas" w:cs="Times New Roman"/>
@@ -499,23 +501,7 @@
           <w:bCs/>
           <w:highlight w:val="yellow"/>
         </w:rPr>
-        <w:t>(</w:t>
-      </w:r>
-      <w:r>
-        <w:rPr>
-          <w:b/>
-          <w:bCs/>
-          <w:highlight w:val="yellow"/>
-        </w:rPr>
-        <w:t>172.17.0.1</w:t>
-      </w:r>
-      <w:r>
-        <w:rPr>
-          <w:b/>
-          <w:bCs/>
-          <w:highlight w:val="yellow"/>
-        </w:rPr>
-        <w:t xml:space="preserve">) </w:t>
+        <w:t xml:space="preserve">(172.17.0.1) </w:t>
       </w:r>
       <w:r>
         <w:rPr>
@@ -766,25 +752,1287 @@
         <w:rPr>
           <w:highlight w:val="green"/>
         </w:rPr>
-        <w:t xml:space="preserve"> Container</w:t>
-      </w:r>
-    </w:p>
-    <w:p>
+        <w:t xml:space="preserve"> </w:t>
+      </w:r>
+      <w:proofErr w:type="gramStart"/>
       <w:r>
         <w:rPr>
           <w:highlight w:val="green"/>
         </w:rPr>
+        <w:t>Container</w:t>
+      </w:r>
+      <w:proofErr w:type="gramEnd"/>
+    </w:p>
+    <w:p>
+      <w:r>
+        <w:rPr>
+          <w:highlight w:val="green"/>
+        </w:rPr>
         <w:lastRenderedPageBreak/>
-        <w:t>Docker daemon</w:t>
-      </w:r>
-      <w:r>
-        <w:t xml:space="preserve">  -- &gt; is a process</w:t>
-      </w:r>
-    </w:p>
+        <w:t xml:space="preserve">Docker </w:t>
+      </w:r>
+      <w:proofErr w:type="gramStart"/>
+      <w:r>
+        <w:rPr>
+          <w:highlight w:val="green"/>
+        </w:rPr>
+        <w:t>daemon</w:t>
+      </w:r>
+      <w:r>
+        <w:t xml:space="preserve">  --</w:t>
+      </w:r>
+      <w:proofErr w:type="gramEnd"/>
+      <w:r>
+        <w:t xml:space="preserve"> &gt; is a process</w:t>
+      </w:r>
+      <w:r>
+        <w:t xml:space="preserve"> (</w:t>
+      </w:r>
+      <w:r>
+        <w:t xml:space="preserve"> </w:t>
+      </w:r>
+      <w:proofErr w:type="spellStart"/>
+      <w:r>
+        <w:t>ps</w:t>
+      </w:r>
+      <w:proofErr w:type="spellEnd"/>
+      <w:r>
+        <w:t xml:space="preserve"> -</w:t>
+      </w:r>
+      <w:proofErr w:type="spellStart"/>
+      <w:r>
+        <w:t>ef</w:t>
+      </w:r>
+      <w:proofErr w:type="spellEnd"/>
+      <w:r>
+        <w:t xml:space="preserve">  you will get the results with ? )</w:t>
+      </w:r>
+    </w:p>
+    <w:p>
+      <w:r>
+        <w:t xml:space="preserve">? </w:t>
+      </w:r>
+      <w:r>
+        <w:sym w:font="Wingdings" w:char="F0E0"/>
+      </w:r>
+      <w:r>
+        <w:t xml:space="preserve"> Docker daemon</w:t>
+      </w:r>
+    </w:p>
+    <w:p>
+      <w:r>
+        <w:t>pts/1</w:t>
+      </w:r>
+      <w:r>
+        <w:t xml:space="preserve">  </w:t>
+      </w:r>
+      <w:r>
+        <w:sym w:font="Wingdings" w:char="F0E0"/>
+      </w:r>
+      <w:r>
+        <w:t xml:space="preserve"> user </w:t>
+      </w:r>
+    </w:p>
+    <w:p>
+      <w:r>
+        <w:rPr>
+          <w:noProof/>
+        </w:rPr>
+        <w:drawing>
+          <wp:inline distT="0" distB="0" distL="0" distR="0" wp14:anchorId="0EF36EC5" wp14:editId="5285AF6C">
+            <wp:extent cx="5731510" cy="1704340"/>
+            <wp:effectExtent l="0" t="0" r="0" b="0"/>
+            <wp:docPr id="9" name="Picture 9"/>
+            <wp:cNvGraphicFramePr>
+              <a:graphicFrameLocks xmlns:a="http://schemas.openxmlformats.org/drawingml/2006/main" noChangeAspect="1"/>
+            </wp:cNvGraphicFramePr>
+            <a:graphic xmlns:a="http://schemas.openxmlformats.org/drawingml/2006/main">
+              <a:graphicData uri="http://schemas.openxmlformats.org/drawingml/2006/picture">
+                <pic:pic xmlns:pic="http://schemas.openxmlformats.org/drawingml/2006/picture">
+                  <pic:nvPicPr>
+                    <pic:cNvPr id="1" name=""/>
+                    <pic:cNvPicPr/>
+                  </pic:nvPicPr>
+                  <pic:blipFill>
+                    <a:blip r:embed="rId13"/>
+                    <a:stretch>
+                      <a:fillRect/>
+                    </a:stretch>
+                  </pic:blipFill>
+                  <pic:spPr>
+                    <a:xfrm>
+                      <a:off x="0" y="0"/>
+                      <a:ext cx="5731510" cy="1704340"/>
+                    </a:xfrm>
+                    <a:prstGeom prst="rect">
+                      <a:avLst/>
+                    </a:prstGeom>
+                  </pic:spPr>
+                </pic:pic>
+              </a:graphicData>
+            </a:graphic>
+          </wp:inline>
+        </w:drawing>
+      </w:r>
+    </w:p>
+    <w:p/>
+    <w:p>
+      <w:pPr>
+        <w:rPr>
+          <w:b/>
+          <w:bCs/>
+          <w:u w:val="single"/>
+        </w:rPr>
+      </w:pPr>
+      <w:r>
+        <w:rPr>
+          <w:b/>
+          <w:bCs/>
+          <w:u w:val="single"/>
+        </w:rPr>
+        <w:t xml:space="preserve"> </w:t>
+      </w:r>
+      <w:r>
+        <w:rPr>
+          <w:b/>
+          <w:bCs/>
+          <w:highlight w:val="yellow"/>
+          <w:u w:val="single"/>
+        </w:rPr>
+        <w:t>Downloading images</w:t>
+      </w:r>
+    </w:p>
+    <w:p>
+      <w:r>
+        <w:t>Docker pull nginx/</w:t>
+      </w:r>
+      <w:proofErr w:type="spellStart"/>
+      <w:r>
+        <w:t>busybox</w:t>
+      </w:r>
+      <w:proofErr w:type="spellEnd"/>
+      <w:r>
+        <w:t>/</w:t>
+      </w:r>
+      <w:proofErr w:type="gramStart"/>
+      <w:r>
+        <w:t>httpd</w:t>
+      </w:r>
+      <w:proofErr w:type="gramEnd"/>
+    </w:p>
+    <w:p>
+      <w:r>
+        <w:rPr>
+          <w:noProof/>
+        </w:rPr>
+        <w:drawing>
+          <wp:inline distT="0" distB="0" distL="0" distR="0" wp14:anchorId="73763DEC" wp14:editId="4F4CFA5A">
+            <wp:extent cx="5731510" cy="2357755"/>
+            <wp:effectExtent l="0" t="0" r="0" b="0"/>
+            <wp:docPr id="10" name="Picture 10"/>
+            <wp:cNvGraphicFramePr>
+              <a:graphicFrameLocks xmlns:a="http://schemas.openxmlformats.org/drawingml/2006/main" noChangeAspect="1"/>
+            </wp:cNvGraphicFramePr>
+            <a:graphic xmlns:a="http://schemas.openxmlformats.org/drawingml/2006/main">
+              <a:graphicData uri="http://schemas.openxmlformats.org/drawingml/2006/picture">
+                <pic:pic xmlns:pic="http://schemas.openxmlformats.org/drawingml/2006/picture">
+                  <pic:nvPicPr>
+                    <pic:cNvPr id="1" name=""/>
+                    <pic:cNvPicPr/>
+                  </pic:nvPicPr>
+                  <pic:blipFill>
+                    <a:blip r:embed="rId14"/>
+                    <a:stretch>
+                      <a:fillRect/>
+                    </a:stretch>
+                  </pic:blipFill>
+                  <pic:spPr>
+                    <a:xfrm>
+                      <a:off x="0" y="0"/>
+                      <a:ext cx="5731510" cy="2357755"/>
+                    </a:xfrm>
+                    <a:prstGeom prst="rect">
+                      <a:avLst/>
+                    </a:prstGeom>
+                  </pic:spPr>
+                </pic:pic>
+              </a:graphicData>
+            </a:graphic>
+          </wp:inline>
+        </w:drawing>
+      </w:r>
+    </w:p>
+    <w:p/>
+    <w:p>
+      <w:pPr>
+        <w:shd w:val="clear" w:color="auto" w:fill="232A2F"/>
+        <w:spacing w:after="0" w:line="285" w:lineRule="atLeast"/>
+        <w:rPr>
+          <w:rFonts w:ascii="Consolas" w:eastAsia="Times New Roman" w:hAnsi="Consolas" w:cs="Times New Roman"/>
+          <w:color w:val="939DA5"/>
+          <w:kern w:val="0"/>
+          <w:sz w:val="21"/>
+          <w:szCs w:val="21"/>
+          <w:lang w:eastAsia="en-IN"/>
+          <w14:ligatures w14:val="none"/>
+        </w:rPr>
+      </w:pPr>
+      <w:r>
+        <w:rPr>
+          <w:rFonts w:ascii="Consolas" w:eastAsia="Times New Roman" w:hAnsi="Consolas" w:cs="Times New Roman"/>
+          <w:color w:val="707A84"/>
+          <w:kern w:val="0"/>
+          <w:sz w:val="21"/>
+          <w:szCs w:val="21"/>
+          <w:lang w:eastAsia="en-IN"/>
+          <w14:ligatures w14:val="none"/>
+        </w:rPr>
+        <w:t>#list available images</w:t>
+      </w:r>
+    </w:p>
+    <w:p>
+      <w:pPr>
+        <w:shd w:val="clear" w:color="auto" w:fill="232A2F"/>
+        <w:spacing w:after="0" w:line="285" w:lineRule="atLeast"/>
+        <w:rPr>
+          <w:rFonts w:ascii="Consolas" w:eastAsia="Times New Roman" w:hAnsi="Consolas" w:cs="Times New Roman"/>
+          <w:color w:val="939DA5"/>
+          <w:kern w:val="0"/>
+          <w:sz w:val="21"/>
+          <w:szCs w:val="21"/>
+          <w:lang w:eastAsia="en-IN"/>
+          <w14:ligatures w14:val="none"/>
+        </w:rPr>
+      </w:pPr>
+      <w:r>
+        <w:rPr>
+          <w:rFonts w:ascii="Consolas" w:eastAsia="Times New Roman" w:hAnsi="Consolas" w:cs="Times New Roman"/>
+          <w:color w:val="FFEA6B"/>
+          <w:kern w:val="0"/>
+          <w:sz w:val="21"/>
+          <w:szCs w:val="21"/>
+          <w:lang w:eastAsia="en-IN"/>
+          <w14:ligatures w14:val="none"/>
+        </w:rPr>
+        <w:t>docker</w:t>
+      </w:r>
+      <w:r>
+        <w:rPr>
+          <w:rFonts w:ascii="Consolas" w:eastAsia="Times New Roman" w:hAnsi="Consolas" w:cs="Times New Roman"/>
+          <w:color w:val="939DA5"/>
+          <w:kern w:val="0"/>
+          <w:sz w:val="21"/>
+          <w:szCs w:val="21"/>
+          <w:lang w:eastAsia="en-IN"/>
+          <w14:ligatures w14:val="none"/>
+        </w:rPr>
+        <w:t xml:space="preserve"> </w:t>
+      </w:r>
+      <w:r>
+        <w:rPr>
+          <w:rFonts w:ascii="Consolas" w:eastAsia="Times New Roman" w:hAnsi="Consolas" w:cs="Times New Roman"/>
+          <w:color w:val="5BEC95"/>
+          <w:kern w:val="0"/>
+          <w:sz w:val="21"/>
+          <w:szCs w:val="21"/>
+          <w:lang w:eastAsia="en-IN"/>
+          <w14:ligatures w14:val="none"/>
+        </w:rPr>
+        <w:t>images</w:t>
+      </w:r>
+    </w:p>
+    <w:p/>
+    <w:p>
+      <w:pPr>
+        <w:rPr>
+          <w:noProof/>
+        </w:rPr>
+      </w:pPr>
+    </w:p>
+    <w:p>
+      <w:r>
+        <w:rPr>
+          <w:noProof/>
+        </w:rPr>
+        <w:lastRenderedPageBreak/>
+        <w:drawing>
+          <wp:inline distT="0" distB="0" distL="0" distR="0" wp14:anchorId="57D878CB" wp14:editId="10C703CC">
+            <wp:extent cx="5731510" cy="3006725"/>
+            <wp:effectExtent l="0" t="0" r="0" b="0"/>
+            <wp:docPr id="12" name="Picture 12"/>
+            <wp:cNvGraphicFramePr>
+              <a:graphicFrameLocks xmlns:a="http://schemas.openxmlformats.org/drawingml/2006/main" noChangeAspect="1"/>
+            </wp:cNvGraphicFramePr>
+            <a:graphic xmlns:a="http://schemas.openxmlformats.org/drawingml/2006/main">
+              <a:graphicData uri="http://schemas.openxmlformats.org/drawingml/2006/picture">
+                <pic:pic xmlns:pic="http://schemas.openxmlformats.org/drawingml/2006/picture">
+                  <pic:nvPicPr>
+                    <pic:cNvPr id="1" name=""/>
+                    <pic:cNvPicPr/>
+                  </pic:nvPicPr>
+                  <pic:blipFill>
+                    <a:blip r:embed="rId15"/>
+                    <a:stretch>
+                      <a:fillRect/>
+                    </a:stretch>
+                  </pic:blipFill>
+                  <pic:spPr>
+                    <a:xfrm>
+                      <a:off x="0" y="0"/>
+                      <a:ext cx="5731510" cy="3006725"/>
+                    </a:xfrm>
+                    <a:prstGeom prst="rect">
+                      <a:avLst/>
+                    </a:prstGeom>
+                  </pic:spPr>
+                </pic:pic>
+              </a:graphicData>
+            </a:graphic>
+          </wp:inline>
+        </w:drawing>
+      </w:r>
+    </w:p>
+    <w:p>
+      <w:r>
+        <w:rPr>
+          <w:noProof/>
+        </w:rPr>
+        <w:drawing>
+          <wp:inline distT="0" distB="0" distL="0" distR="0" wp14:anchorId="6E013AE5" wp14:editId="4F67A50E">
+            <wp:extent cx="5731510" cy="1036955"/>
+            <wp:effectExtent l="0" t="0" r="0" b="0"/>
+            <wp:docPr id="13" name="Picture 13"/>
+            <wp:cNvGraphicFramePr>
+              <a:graphicFrameLocks xmlns:a="http://schemas.openxmlformats.org/drawingml/2006/main" noChangeAspect="1"/>
+            </wp:cNvGraphicFramePr>
+            <a:graphic xmlns:a="http://schemas.openxmlformats.org/drawingml/2006/main">
+              <a:graphicData uri="http://schemas.openxmlformats.org/drawingml/2006/picture">
+                <pic:pic xmlns:pic="http://schemas.openxmlformats.org/drawingml/2006/picture">
+                  <pic:nvPicPr>
+                    <pic:cNvPr id="1" name=""/>
+                    <pic:cNvPicPr/>
+                  </pic:nvPicPr>
+                  <pic:blipFill>
+                    <a:blip r:embed="rId16"/>
+                    <a:stretch>
+                      <a:fillRect/>
+                    </a:stretch>
+                  </pic:blipFill>
+                  <pic:spPr>
+                    <a:xfrm>
+                      <a:off x="0" y="0"/>
+                      <a:ext cx="5731510" cy="1036955"/>
+                    </a:xfrm>
+                    <a:prstGeom prst="rect">
+                      <a:avLst/>
+                    </a:prstGeom>
+                  </pic:spPr>
+                </pic:pic>
+              </a:graphicData>
+            </a:graphic>
+          </wp:inline>
+        </w:drawing>
+      </w:r>
+    </w:p>
+    <w:p>
+      <w:r>
+        <w:rPr>
+          <w:noProof/>
+        </w:rPr>
+        <w:drawing>
+          <wp:inline distT="0" distB="0" distL="0" distR="0" wp14:anchorId="03476779" wp14:editId="36C9244C">
+            <wp:extent cx="5731510" cy="1820545"/>
+            <wp:effectExtent l="0" t="0" r="0" b="0"/>
+            <wp:docPr id="11" name="Picture 11"/>
+            <wp:cNvGraphicFramePr>
+              <a:graphicFrameLocks xmlns:a="http://schemas.openxmlformats.org/drawingml/2006/main" noChangeAspect="1"/>
+            </wp:cNvGraphicFramePr>
+            <a:graphic xmlns:a="http://schemas.openxmlformats.org/drawingml/2006/main">
+              <a:graphicData uri="http://schemas.openxmlformats.org/drawingml/2006/picture">
+                <pic:pic xmlns:pic="http://schemas.openxmlformats.org/drawingml/2006/picture">
+                  <pic:nvPicPr>
+                    <pic:cNvPr id="1" name=""/>
+                    <pic:cNvPicPr/>
+                  </pic:nvPicPr>
+                  <pic:blipFill>
+                    <a:blip r:embed="rId17"/>
+                    <a:stretch>
+                      <a:fillRect/>
+                    </a:stretch>
+                  </pic:blipFill>
+                  <pic:spPr>
+                    <a:xfrm>
+                      <a:off x="0" y="0"/>
+                      <a:ext cx="5731510" cy="1820545"/>
+                    </a:xfrm>
+                    <a:prstGeom prst="rect">
+                      <a:avLst/>
+                    </a:prstGeom>
+                  </pic:spPr>
+                </pic:pic>
+              </a:graphicData>
+            </a:graphic>
+          </wp:inline>
+        </w:drawing>
+      </w:r>
+    </w:p>
+    <w:p/>
+    <w:p>
+      <w:pPr>
+        <w:rPr>
+          <w:sz w:val="32"/>
+          <w:szCs w:val="32"/>
+          <w:u w:val="single"/>
+        </w:rPr>
+      </w:pPr>
+    </w:p>
+    <w:p>
+      <w:pPr>
+        <w:rPr>
+          <w:sz w:val="32"/>
+          <w:szCs w:val="32"/>
+          <w:u w:val="single"/>
+        </w:rPr>
+      </w:pPr>
+    </w:p>
+    <w:p>
+      <w:pPr>
+        <w:rPr>
+          <w:sz w:val="32"/>
+          <w:szCs w:val="32"/>
+          <w:u w:val="single"/>
+        </w:rPr>
+      </w:pPr>
+    </w:p>
+    <w:p>
+      <w:pPr>
+        <w:rPr>
+          <w:sz w:val="32"/>
+          <w:szCs w:val="32"/>
+          <w:u w:val="single"/>
+        </w:rPr>
+      </w:pPr>
+    </w:p>
+    <w:p>
+      <w:pPr>
+        <w:rPr>
+          <w:sz w:val="32"/>
+          <w:szCs w:val="32"/>
+          <w:u w:val="single"/>
+        </w:rPr>
+      </w:pPr>
+    </w:p>
+    <w:p>
+      <w:pPr>
+        <w:rPr>
+          <w:sz w:val="32"/>
+          <w:szCs w:val="32"/>
+          <w:u w:val="single"/>
+        </w:rPr>
+      </w:pPr>
+    </w:p>
+    <w:p>
+      <w:pPr>
+        <w:rPr>
+          <w:sz w:val="32"/>
+          <w:szCs w:val="32"/>
+          <w:u w:val="single"/>
+        </w:rPr>
+      </w:pPr>
+      <w:r>
+        <w:rPr>
+          <w:sz w:val="32"/>
+          <w:szCs w:val="32"/>
+          <w:u w:val="single"/>
+        </w:rPr>
+        <w:lastRenderedPageBreak/>
+        <w:t xml:space="preserve">Port-forwarding </w:t>
+      </w:r>
+    </w:p>
+    <w:p>
+      <w:pPr>
+        <w:rPr>
+          <w:sz w:val="24"/>
+          <w:szCs w:val="24"/>
+        </w:rPr>
+      </w:pPr>
+      <w:r>
+        <w:rPr>
+          <w:sz w:val="24"/>
+          <w:szCs w:val="24"/>
+          <w:highlight w:val="yellow"/>
+        </w:rPr>
+        <w:t xml:space="preserve">docker run --rm -d --name frontend -p 8000:80 </w:t>
+      </w:r>
+      <w:proofErr w:type="gramStart"/>
+      <w:r>
+        <w:rPr>
+          <w:sz w:val="24"/>
+          <w:szCs w:val="24"/>
+          <w:highlight w:val="yellow"/>
+        </w:rPr>
+        <w:t>nginx</w:t>
+      </w:r>
+      <w:proofErr w:type="gramEnd"/>
+    </w:p>
+    <w:p>
+      <w:pPr>
+        <w:rPr>
+          <w:sz w:val="24"/>
+          <w:szCs w:val="24"/>
+        </w:rPr>
+      </w:pPr>
+      <w:r>
+        <w:rPr>
+          <w:sz w:val="24"/>
+          <w:szCs w:val="24"/>
+          <w:highlight w:val="yellow"/>
+        </w:rPr>
+        <w:t xml:space="preserve">docker run --rm -d --name </w:t>
+      </w:r>
+      <w:proofErr w:type="gramStart"/>
+      <w:r>
+        <w:rPr>
+          <w:sz w:val="24"/>
+          <w:szCs w:val="24"/>
+          <w:highlight w:val="yellow"/>
+        </w:rPr>
+        <w:t>backend  -</w:t>
+      </w:r>
+      <w:proofErr w:type="gramEnd"/>
+      <w:r>
+        <w:rPr>
+          <w:sz w:val="24"/>
+          <w:szCs w:val="24"/>
+          <w:highlight w:val="yellow"/>
+        </w:rPr>
+        <w:t>p 8001:80 kiran2361993/rollingupdate:v10</w:t>
+      </w:r>
+    </w:p>
+    <w:p>
+      <w:pPr>
+        <w:rPr>
+          <w:sz w:val="32"/>
+          <w:szCs w:val="32"/>
+          <w:u w:val="single"/>
+        </w:rPr>
+      </w:pPr>
+      <w:r>
+        <w:rPr>
+          <w:noProof/>
+        </w:rPr>
+        <w:drawing>
+          <wp:inline distT="0" distB="0" distL="0" distR="0" wp14:anchorId="1BC560C3" wp14:editId="38C67F97">
+            <wp:extent cx="5731510" cy="2350135"/>
+            <wp:effectExtent l="0" t="0" r="0" b="0"/>
+            <wp:docPr id="4" name="Picture 4"/>
+            <wp:cNvGraphicFramePr>
+              <a:graphicFrameLocks xmlns:a="http://schemas.openxmlformats.org/drawingml/2006/main" noChangeAspect="1"/>
+            </wp:cNvGraphicFramePr>
+            <a:graphic xmlns:a="http://schemas.openxmlformats.org/drawingml/2006/main">
+              <a:graphicData uri="http://schemas.openxmlformats.org/drawingml/2006/picture">
+                <pic:pic xmlns:pic="http://schemas.openxmlformats.org/drawingml/2006/picture">
+                  <pic:nvPicPr>
+                    <pic:cNvPr id="1" name=""/>
+                    <pic:cNvPicPr/>
+                  </pic:nvPicPr>
+                  <pic:blipFill>
+                    <a:blip r:embed="rId18"/>
+                    <a:stretch>
+                      <a:fillRect/>
+                    </a:stretch>
+                  </pic:blipFill>
+                  <pic:spPr>
+                    <a:xfrm>
+                      <a:off x="0" y="0"/>
+                      <a:ext cx="5731510" cy="2350135"/>
+                    </a:xfrm>
+                    <a:prstGeom prst="rect">
+                      <a:avLst/>
+                    </a:prstGeom>
+                  </pic:spPr>
+                </pic:pic>
+              </a:graphicData>
+            </a:graphic>
+          </wp:inline>
+        </w:drawing>
+      </w:r>
+    </w:p>
+    <w:p>
+      <w:pPr>
+        <w:rPr>
+          <w:sz w:val="32"/>
+          <w:szCs w:val="32"/>
+          <w:u w:val="single"/>
+        </w:rPr>
+      </w:pPr>
+      <w:r>
+        <w:rPr>
+          <w:noProof/>
+        </w:rPr>
+        <w:drawing>
+          <wp:inline distT="0" distB="0" distL="0" distR="0" wp14:anchorId="46F5EF25" wp14:editId="76012EEC">
+            <wp:extent cx="5731510" cy="653415"/>
+            <wp:effectExtent l="0" t="0" r="0" b="0"/>
+            <wp:docPr id="14" name="Picture 14"/>
+            <wp:cNvGraphicFramePr>
+              <a:graphicFrameLocks xmlns:a="http://schemas.openxmlformats.org/drawingml/2006/main" noChangeAspect="1"/>
+            </wp:cNvGraphicFramePr>
+            <a:graphic xmlns:a="http://schemas.openxmlformats.org/drawingml/2006/main">
+              <a:graphicData uri="http://schemas.openxmlformats.org/drawingml/2006/picture">
+                <pic:pic xmlns:pic="http://schemas.openxmlformats.org/drawingml/2006/picture">
+                  <pic:nvPicPr>
+                    <pic:cNvPr id="1" name=""/>
+                    <pic:cNvPicPr/>
+                  </pic:nvPicPr>
+                  <pic:blipFill>
+                    <a:blip r:embed="rId19"/>
+                    <a:stretch>
+                      <a:fillRect/>
+                    </a:stretch>
+                  </pic:blipFill>
+                  <pic:spPr>
+                    <a:xfrm>
+                      <a:off x="0" y="0"/>
+                      <a:ext cx="5731510" cy="653415"/>
+                    </a:xfrm>
+                    <a:prstGeom prst="rect">
+                      <a:avLst/>
+                    </a:prstGeom>
+                  </pic:spPr>
+                </pic:pic>
+              </a:graphicData>
+            </a:graphic>
+          </wp:inline>
+        </w:drawing>
+      </w:r>
+    </w:p>
+    <w:p>
+      <w:pPr>
+        <w:rPr>
+          <w:sz w:val="32"/>
+          <w:szCs w:val="32"/>
+          <w:u w:val="single"/>
+        </w:rPr>
+      </w:pPr>
+      <w:r>
+        <w:rPr>
+          <w:noProof/>
+        </w:rPr>
+        <w:drawing>
+          <wp:inline distT="0" distB="0" distL="0" distR="0" wp14:anchorId="4F6F47E6" wp14:editId="3699B2B8">
+            <wp:extent cx="5731510" cy="3223895"/>
+            <wp:effectExtent l="0" t="0" r="0" b="0"/>
+            <wp:docPr id="15" name="Picture 15"/>
+            <wp:cNvGraphicFramePr>
+              <a:graphicFrameLocks xmlns:a="http://schemas.openxmlformats.org/drawingml/2006/main" noChangeAspect="1"/>
+            </wp:cNvGraphicFramePr>
+            <a:graphic xmlns:a="http://schemas.openxmlformats.org/drawingml/2006/main">
+              <a:graphicData uri="http://schemas.openxmlformats.org/drawingml/2006/picture">
+                <pic:pic xmlns:pic="http://schemas.openxmlformats.org/drawingml/2006/picture">
+                  <pic:nvPicPr>
+                    <pic:cNvPr id="1" name=""/>
+                    <pic:cNvPicPr/>
+                  </pic:nvPicPr>
+                  <pic:blipFill>
+                    <a:blip r:embed="rId20"/>
+                    <a:stretch>
+                      <a:fillRect/>
+                    </a:stretch>
+                  </pic:blipFill>
+                  <pic:spPr>
+                    <a:xfrm>
+                      <a:off x="0" y="0"/>
+                      <a:ext cx="5731510" cy="3223895"/>
+                    </a:xfrm>
+                    <a:prstGeom prst="rect">
+                      <a:avLst/>
+                    </a:prstGeom>
+                  </pic:spPr>
+                </pic:pic>
+              </a:graphicData>
+            </a:graphic>
+          </wp:inline>
+        </w:drawing>
+      </w:r>
+    </w:p>
+    <w:p>
+      <w:pPr>
+        <w:rPr>
+          <w:sz w:val="32"/>
+          <w:szCs w:val="32"/>
+          <w:u w:val="single"/>
+        </w:rPr>
+      </w:pPr>
+    </w:p>
+    <w:p>
+      <w:pPr>
+        <w:rPr>
+          <w:sz w:val="32"/>
+          <w:szCs w:val="32"/>
+          <w:u w:val="single"/>
+        </w:rPr>
+      </w:pPr>
+    </w:p>
+    <w:p>
+      <w:pPr>
+        <w:rPr>
+          <w:sz w:val="32"/>
+          <w:szCs w:val="32"/>
+          <w:u w:val="single"/>
+        </w:rPr>
+      </w:pPr>
+    </w:p>
+    <w:p>
+      <w:pPr>
+        <w:rPr>
+          <w:sz w:val="32"/>
+          <w:szCs w:val="32"/>
+          <w:u w:val="single"/>
+        </w:rPr>
+      </w:pPr>
+    </w:p>
+    <w:p>
+      <w:pPr>
+        <w:shd w:val="clear" w:color="auto" w:fill="232A2F"/>
+        <w:spacing w:after="0" w:line="285" w:lineRule="atLeast"/>
+        <w:rPr>
+          <w:rFonts w:ascii="Consolas" w:eastAsia="Times New Roman" w:hAnsi="Consolas" w:cs="Times New Roman"/>
+          <w:color w:val="707A84"/>
+          <w:kern w:val="0"/>
+          <w:sz w:val="21"/>
+          <w:szCs w:val="21"/>
+          <w:lang w:eastAsia="en-IN"/>
+          <w14:ligatures w14:val="none"/>
+        </w:rPr>
+      </w:pPr>
+    </w:p>
+    <w:p>
+      <w:pPr>
+        <w:shd w:val="clear" w:color="auto" w:fill="232A2F"/>
+        <w:spacing w:after="0" w:line="285" w:lineRule="atLeast"/>
+        <w:rPr>
+          <w:rFonts w:ascii="Consolas" w:eastAsia="Times New Roman" w:hAnsi="Consolas" w:cs="Times New Roman"/>
+          <w:color w:val="939DA5"/>
+          <w:kern w:val="0"/>
+          <w:sz w:val="21"/>
+          <w:szCs w:val="21"/>
+          <w:lang w:eastAsia="en-IN"/>
+          <w14:ligatures w14:val="none"/>
+        </w:rPr>
+      </w:pPr>
+      <w:r>
+        <w:rPr>
+          <w:rFonts w:ascii="Consolas" w:eastAsia="Times New Roman" w:hAnsi="Consolas" w:cs="Times New Roman"/>
+          <w:color w:val="707A84"/>
+          <w:kern w:val="0"/>
+          <w:sz w:val="21"/>
+          <w:szCs w:val="21"/>
+          <w:lang w:eastAsia="en-IN"/>
+          <w14:ligatures w14:val="none"/>
+        </w:rPr>
+        <w:t>#containers path</w:t>
+      </w:r>
+    </w:p>
+    <w:p>
+      <w:pPr>
+        <w:shd w:val="clear" w:color="auto" w:fill="232A2F"/>
+        <w:spacing w:after="0" w:line="285" w:lineRule="atLeast"/>
+        <w:rPr>
+          <w:rFonts w:ascii="Consolas" w:eastAsia="Times New Roman" w:hAnsi="Consolas" w:cs="Times New Roman"/>
+          <w:color w:val="939DA5"/>
+          <w:kern w:val="0"/>
+          <w:sz w:val="21"/>
+          <w:szCs w:val="21"/>
+          <w:lang w:eastAsia="en-IN"/>
+          <w14:ligatures w14:val="none"/>
+        </w:rPr>
+      </w:pPr>
+      <w:r>
+        <w:rPr>
+          <w:rFonts w:ascii="Consolas" w:eastAsia="Times New Roman" w:hAnsi="Consolas" w:cs="Times New Roman"/>
+          <w:color w:val="89DDFF"/>
+          <w:kern w:val="0"/>
+          <w:sz w:val="21"/>
+          <w:szCs w:val="21"/>
+          <w:lang w:eastAsia="en-IN"/>
+          <w14:ligatures w14:val="none"/>
+        </w:rPr>
+        <w:t>cd</w:t>
+      </w:r>
+      <w:r>
+        <w:rPr>
+          <w:rFonts w:ascii="Consolas" w:eastAsia="Times New Roman" w:hAnsi="Consolas" w:cs="Times New Roman"/>
+          <w:color w:val="939DA5"/>
+          <w:kern w:val="0"/>
+          <w:sz w:val="21"/>
+          <w:szCs w:val="21"/>
+          <w:lang w:eastAsia="en-IN"/>
+          <w14:ligatures w14:val="none"/>
+        </w:rPr>
+        <w:t xml:space="preserve"> </w:t>
+      </w:r>
+      <w:r>
+        <w:rPr>
+          <w:rFonts w:ascii="Consolas" w:eastAsia="Times New Roman" w:hAnsi="Consolas" w:cs="Times New Roman"/>
+          <w:color w:val="5BEC95"/>
+          <w:kern w:val="0"/>
+          <w:sz w:val="21"/>
+          <w:szCs w:val="21"/>
+          <w:lang w:eastAsia="en-IN"/>
+          <w14:ligatures w14:val="none"/>
+        </w:rPr>
+        <w:t>/var/lib/docker/containers/</w:t>
+      </w:r>
+    </w:p>
+    <w:p>
+      <w:pPr>
+        <w:shd w:val="clear" w:color="auto" w:fill="232A2F"/>
+        <w:spacing w:after="0" w:line="285" w:lineRule="atLeast"/>
+        <w:rPr>
+          <w:rFonts w:ascii="Consolas" w:eastAsia="Times New Roman" w:hAnsi="Consolas" w:cs="Times New Roman"/>
+          <w:color w:val="939DA5"/>
+          <w:kern w:val="0"/>
+          <w:sz w:val="21"/>
+          <w:szCs w:val="21"/>
+          <w:lang w:eastAsia="en-IN"/>
+          <w14:ligatures w14:val="none"/>
+        </w:rPr>
+      </w:pPr>
+    </w:p>
+    <w:p>
+      <w:pPr>
+        <w:shd w:val="clear" w:color="auto" w:fill="232A2F"/>
+        <w:spacing w:after="0" w:line="285" w:lineRule="atLeast"/>
+        <w:rPr>
+          <w:rFonts w:ascii="Consolas" w:eastAsia="Times New Roman" w:hAnsi="Consolas" w:cs="Times New Roman"/>
+          <w:color w:val="939DA5"/>
+          <w:kern w:val="0"/>
+          <w:sz w:val="21"/>
+          <w:szCs w:val="21"/>
+          <w:lang w:eastAsia="en-IN"/>
+          <w14:ligatures w14:val="none"/>
+        </w:rPr>
+      </w:pPr>
+      <w:r>
+        <w:rPr>
+          <w:rFonts w:ascii="Consolas" w:eastAsia="Times New Roman" w:hAnsi="Consolas" w:cs="Times New Roman"/>
+          <w:color w:val="707A84"/>
+          <w:kern w:val="0"/>
+          <w:sz w:val="21"/>
+          <w:szCs w:val="21"/>
+          <w:lang w:eastAsia="en-IN"/>
+          <w14:ligatures w14:val="none"/>
+        </w:rPr>
+        <w:t>#Once containers are created login to it &amp; get the logs</w:t>
+      </w:r>
+    </w:p>
+    <w:p>
+      <w:pPr>
+        <w:shd w:val="clear" w:color="auto" w:fill="232A2F"/>
+        <w:spacing w:after="0" w:line="285" w:lineRule="atLeast"/>
+        <w:rPr>
+          <w:rFonts w:ascii="Consolas" w:eastAsia="Times New Roman" w:hAnsi="Consolas" w:cs="Times New Roman"/>
+          <w:color w:val="939DA5"/>
+          <w:kern w:val="0"/>
+          <w:sz w:val="21"/>
+          <w:szCs w:val="21"/>
+          <w:lang w:eastAsia="en-IN"/>
+          <w14:ligatures w14:val="none"/>
+        </w:rPr>
+      </w:pPr>
+      <w:r>
+        <w:rPr>
+          <w:rFonts w:ascii="Consolas" w:eastAsia="Times New Roman" w:hAnsi="Consolas" w:cs="Times New Roman"/>
+          <w:color w:val="89DDFF"/>
+          <w:kern w:val="0"/>
+          <w:sz w:val="21"/>
+          <w:szCs w:val="21"/>
+          <w:lang w:eastAsia="en-IN"/>
+          <w14:ligatures w14:val="none"/>
+        </w:rPr>
+        <w:t>cd</w:t>
+      </w:r>
+      <w:r>
+        <w:rPr>
+          <w:rFonts w:ascii="Consolas" w:eastAsia="Times New Roman" w:hAnsi="Consolas" w:cs="Times New Roman"/>
+          <w:color w:val="939DA5"/>
+          <w:kern w:val="0"/>
+          <w:sz w:val="21"/>
+          <w:szCs w:val="21"/>
+          <w:lang w:eastAsia="en-IN"/>
+          <w14:ligatures w14:val="none"/>
+        </w:rPr>
+        <w:t xml:space="preserve"> </w:t>
+      </w:r>
+      <w:r>
+        <w:rPr>
+          <w:rFonts w:ascii="Consolas" w:eastAsia="Times New Roman" w:hAnsi="Consolas" w:cs="Times New Roman"/>
+          <w:color w:val="5BEC95"/>
+          <w:kern w:val="0"/>
+          <w:sz w:val="21"/>
+          <w:szCs w:val="21"/>
+          <w:lang w:eastAsia="en-IN"/>
+          <w14:ligatures w14:val="none"/>
+        </w:rPr>
+        <w:t>/var/lib/docker/containers/</w:t>
+      </w:r>
+      <w:r>
+        <w:rPr>
+          <w:rFonts w:ascii="Consolas" w:eastAsia="Times New Roman" w:hAnsi="Consolas" w:cs="Times New Roman"/>
+          <w:color w:val="939DA5"/>
+          <w:kern w:val="0"/>
+          <w:sz w:val="21"/>
+          <w:szCs w:val="21"/>
+          <w:lang w:eastAsia="en-IN"/>
+          <w14:ligatures w14:val="none"/>
+        </w:rPr>
+        <w:t>&lt;</w:t>
+      </w:r>
+      <w:proofErr w:type="spellStart"/>
+      <w:r>
+        <w:rPr>
+          <w:rFonts w:ascii="Consolas" w:eastAsia="Times New Roman" w:hAnsi="Consolas" w:cs="Times New Roman"/>
+          <w:color w:val="5BEC95"/>
+          <w:kern w:val="0"/>
+          <w:sz w:val="21"/>
+          <w:szCs w:val="21"/>
+          <w:lang w:eastAsia="en-IN"/>
+          <w14:ligatures w14:val="none"/>
+        </w:rPr>
+        <w:t>container_i</w:t>
+      </w:r>
+      <w:r>
+        <w:rPr>
+          <w:rFonts w:ascii="Consolas" w:eastAsia="Times New Roman" w:hAnsi="Consolas" w:cs="Times New Roman"/>
+          <w:color w:val="939DA5"/>
+          <w:kern w:val="0"/>
+          <w:sz w:val="21"/>
+          <w:szCs w:val="21"/>
+          <w:lang w:eastAsia="en-IN"/>
+          <w14:ligatures w14:val="none"/>
+        </w:rPr>
+        <w:t>d</w:t>
+      </w:r>
+      <w:proofErr w:type="spellEnd"/>
+      <w:r>
+        <w:rPr>
+          <w:rFonts w:ascii="Consolas" w:eastAsia="Times New Roman" w:hAnsi="Consolas" w:cs="Times New Roman"/>
+          <w:color w:val="939DA5"/>
+          <w:kern w:val="0"/>
+          <w:sz w:val="21"/>
+          <w:szCs w:val="21"/>
+          <w:lang w:eastAsia="en-IN"/>
+          <w14:ligatures w14:val="none"/>
+        </w:rPr>
+        <w:t xml:space="preserve">&gt; </w:t>
+      </w:r>
+    </w:p>
+    <w:p>
+      <w:pPr>
+        <w:shd w:val="clear" w:color="auto" w:fill="232A2F"/>
+        <w:spacing w:after="0" w:line="285" w:lineRule="atLeast"/>
+        <w:rPr>
+          <w:rFonts w:ascii="Consolas" w:eastAsia="Times New Roman" w:hAnsi="Consolas" w:cs="Times New Roman"/>
+          <w:color w:val="939DA5"/>
+          <w:kern w:val="0"/>
+          <w:sz w:val="21"/>
+          <w:szCs w:val="21"/>
+          <w:lang w:eastAsia="en-IN"/>
+          <w14:ligatures w14:val="none"/>
+        </w:rPr>
+      </w:pPr>
+      <w:proofErr w:type="spellStart"/>
+      <w:r>
+        <w:rPr>
+          <w:rFonts w:ascii="Consolas" w:eastAsia="Times New Roman" w:hAnsi="Consolas" w:cs="Times New Roman"/>
+          <w:color w:val="FFEA6B"/>
+          <w:kern w:val="0"/>
+          <w:sz w:val="21"/>
+          <w:szCs w:val="21"/>
+          <w:lang w:eastAsia="en-IN"/>
+          <w14:ligatures w14:val="none"/>
+        </w:rPr>
+        <w:t>ll</w:t>
+      </w:r>
+      <w:proofErr w:type="spellEnd"/>
+    </w:p>
+    <w:p>
+      <w:pPr>
+        <w:shd w:val="clear" w:color="auto" w:fill="232A2F"/>
+        <w:spacing w:after="0" w:line="285" w:lineRule="atLeast"/>
+        <w:rPr>
+          <w:rFonts w:ascii="Consolas" w:eastAsia="Times New Roman" w:hAnsi="Consolas" w:cs="Times New Roman"/>
+          <w:color w:val="939DA5"/>
+          <w:kern w:val="0"/>
+          <w:sz w:val="21"/>
+          <w:szCs w:val="21"/>
+          <w:lang w:eastAsia="en-IN"/>
+          <w14:ligatures w14:val="none"/>
+        </w:rPr>
+      </w:pPr>
+      <w:r>
+        <w:rPr>
+          <w:rFonts w:ascii="Consolas" w:eastAsia="Times New Roman" w:hAnsi="Consolas" w:cs="Times New Roman"/>
+          <w:color w:val="FFEA6B"/>
+          <w:kern w:val="0"/>
+          <w:sz w:val="21"/>
+          <w:szCs w:val="21"/>
+          <w:lang w:eastAsia="en-IN"/>
+          <w14:ligatures w14:val="none"/>
+        </w:rPr>
+        <w:t>cat</w:t>
+      </w:r>
+      <w:r>
+        <w:rPr>
+          <w:rFonts w:ascii="Consolas" w:eastAsia="Times New Roman" w:hAnsi="Consolas" w:cs="Times New Roman"/>
+          <w:color w:val="939DA5"/>
+          <w:kern w:val="0"/>
+          <w:sz w:val="21"/>
+          <w:szCs w:val="21"/>
+          <w:lang w:eastAsia="en-IN"/>
+          <w14:ligatures w14:val="none"/>
+        </w:rPr>
+        <w:t xml:space="preserve"> </w:t>
+      </w:r>
+      <w:r>
+        <w:rPr>
+          <w:rFonts w:ascii="Consolas" w:eastAsia="Times New Roman" w:hAnsi="Consolas" w:cs="Times New Roman"/>
+          <w:color w:val="5BEC95"/>
+          <w:kern w:val="0"/>
+          <w:sz w:val="21"/>
+          <w:szCs w:val="21"/>
+          <w:lang w:eastAsia="en-IN"/>
+          <w14:ligatures w14:val="none"/>
+        </w:rPr>
+        <w:t>a2036bd1660840fec44567f27d5f53e5b6ae776c2c56d83f150d880af98b1cf6-json.log</w:t>
+      </w:r>
+      <w:r>
+        <w:rPr>
+          <w:rFonts w:ascii="Consolas" w:eastAsia="Times New Roman" w:hAnsi="Consolas" w:cs="Times New Roman"/>
+          <w:color w:val="939DA5"/>
+          <w:kern w:val="0"/>
+          <w:sz w:val="21"/>
+          <w:szCs w:val="21"/>
+          <w:lang w:eastAsia="en-IN"/>
+          <w14:ligatures w14:val="none"/>
+        </w:rPr>
+        <w:t xml:space="preserve"> | </w:t>
+      </w:r>
+      <w:proofErr w:type="spellStart"/>
+      <w:r>
+        <w:rPr>
+          <w:rFonts w:ascii="Consolas" w:eastAsia="Times New Roman" w:hAnsi="Consolas" w:cs="Times New Roman"/>
+          <w:color w:val="FFEA6B"/>
+          <w:kern w:val="0"/>
+          <w:sz w:val="21"/>
+          <w:szCs w:val="21"/>
+          <w:lang w:eastAsia="en-IN"/>
+          <w14:ligatures w14:val="none"/>
+        </w:rPr>
+        <w:t>jq</w:t>
+      </w:r>
+      <w:proofErr w:type="spellEnd"/>
+    </w:p>
+    <w:p>
+      <w:pPr>
+        <w:shd w:val="clear" w:color="auto" w:fill="232A2F"/>
+        <w:spacing w:after="0" w:line="285" w:lineRule="atLeast"/>
+        <w:rPr>
+          <w:rFonts w:ascii="Consolas" w:eastAsia="Times New Roman" w:hAnsi="Consolas" w:cs="Times New Roman"/>
+          <w:color w:val="939DA5"/>
+          <w:kern w:val="0"/>
+          <w:sz w:val="21"/>
+          <w:szCs w:val="21"/>
+          <w:lang w:eastAsia="en-IN"/>
+          <w14:ligatures w14:val="none"/>
+        </w:rPr>
+      </w:pPr>
+      <w:r>
+        <w:rPr>
+          <w:rFonts w:ascii="Consolas" w:eastAsia="Times New Roman" w:hAnsi="Consolas" w:cs="Times New Roman"/>
+          <w:color w:val="FFEA6B"/>
+          <w:kern w:val="0"/>
+          <w:sz w:val="21"/>
+          <w:szCs w:val="21"/>
+          <w:lang w:eastAsia="en-IN"/>
+          <w14:ligatures w14:val="none"/>
+        </w:rPr>
+        <w:t>cat</w:t>
+      </w:r>
+      <w:r>
+        <w:rPr>
+          <w:rFonts w:ascii="Consolas" w:eastAsia="Times New Roman" w:hAnsi="Consolas" w:cs="Times New Roman"/>
+          <w:color w:val="939DA5"/>
+          <w:kern w:val="0"/>
+          <w:sz w:val="21"/>
+          <w:szCs w:val="21"/>
+          <w:lang w:eastAsia="en-IN"/>
+          <w14:ligatures w14:val="none"/>
+        </w:rPr>
+        <w:t xml:space="preserve"> </w:t>
+      </w:r>
+      <w:r>
+        <w:rPr>
+          <w:rFonts w:ascii="Consolas" w:eastAsia="Times New Roman" w:hAnsi="Consolas" w:cs="Times New Roman"/>
+          <w:color w:val="5BEC95"/>
+          <w:kern w:val="0"/>
+          <w:sz w:val="21"/>
+          <w:szCs w:val="21"/>
+          <w:lang w:eastAsia="en-IN"/>
+          <w14:ligatures w14:val="none"/>
+        </w:rPr>
+        <w:t>a2036bd1660840fec44567f27d5f53e5b6ae776c2c56d83f150d880af98b1cf6-json.log</w:t>
+      </w:r>
+      <w:r>
+        <w:rPr>
+          <w:rFonts w:ascii="Consolas" w:eastAsia="Times New Roman" w:hAnsi="Consolas" w:cs="Times New Roman"/>
+          <w:color w:val="939DA5"/>
+          <w:kern w:val="0"/>
+          <w:sz w:val="21"/>
+          <w:szCs w:val="21"/>
+          <w:lang w:eastAsia="en-IN"/>
+          <w14:ligatures w14:val="none"/>
+        </w:rPr>
+        <w:t xml:space="preserve"> | </w:t>
+      </w:r>
+      <w:proofErr w:type="spellStart"/>
+      <w:r>
+        <w:rPr>
+          <w:rFonts w:ascii="Consolas" w:eastAsia="Times New Roman" w:hAnsi="Consolas" w:cs="Times New Roman"/>
+          <w:color w:val="FFEA6B"/>
+          <w:kern w:val="0"/>
+          <w:sz w:val="21"/>
+          <w:szCs w:val="21"/>
+          <w:lang w:eastAsia="en-IN"/>
+          <w14:ligatures w14:val="none"/>
+        </w:rPr>
+        <w:t>jq</w:t>
+      </w:r>
+      <w:proofErr w:type="spellEnd"/>
+      <w:r>
+        <w:rPr>
+          <w:rFonts w:ascii="Consolas" w:eastAsia="Times New Roman" w:hAnsi="Consolas" w:cs="Times New Roman"/>
+          <w:color w:val="939DA5"/>
+          <w:kern w:val="0"/>
+          <w:sz w:val="21"/>
+          <w:szCs w:val="21"/>
+          <w:lang w:eastAsia="en-IN"/>
+          <w14:ligatures w14:val="none"/>
+        </w:rPr>
+        <w:t xml:space="preserve"> &gt; </w:t>
+      </w:r>
+      <w:r>
+        <w:rPr>
+          <w:rFonts w:ascii="Consolas" w:eastAsia="Times New Roman" w:hAnsi="Consolas" w:cs="Times New Roman"/>
+          <w:color w:val="5BEC95"/>
+          <w:kern w:val="0"/>
+          <w:sz w:val="21"/>
+          <w:szCs w:val="21"/>
+          <w:lang w:eastAsia="en-IN"/>
+          <w14:ligatures w14:val="none"/>
+        </w:rPr>
+        <w:t>INC01478528.log</w:t>
+      </w:r>
+    </w:p>
+    <w:p>
+      <w:pPr>
+        <w:shd w:val="clear" w:color="auto" w:fill="232A2F"/>
+        <w:spacing w:after="0" w:line="285" w:lineRule="atLeast"/>
+        <w:rPr>
+          <w:rFonts w:ascii="Consolas" w:eastAsia="Times New Roman" w:hAnsi="Consolas" w:cs="Times New Roman"/>
+          <w:color w:val="939DA5"/>
+          <w:kern w:val="0"/>
+          <w:sz w:val="21"/>
+          <w:szCs w:val="21"/>
+          <w:lang w:eastAsia="en-IN"/>
+          <w14:ligatures w14:val="none"/>
+        </w:rPr>
+      </w:pPr>
+    </w:p>
+    <w:p>
+      <w:pPr>
+        <w:rPr>
+          <w:noProof/>
+          <w:sz w:val="32"/>
+          <w:szCs w:val="32"/>
+          <w:u w:val="single"/>
+        </w:rPr>
+      </w:pPr>
+    </w:p>
+    <w:p>
+      <w:pPr>
+        <w:rPr>
+          <w:sz w:val="32"/>
+          <w:szCs w:val="32"/>
+          <w:u w:val="single"/>
+        </w:rPr>
+      </w:pPr>
+      <w:r>
+        <w:rPr>
+          <w:noProof/>
+          <w:sz w:val="32"/>
+          <w:szCs w:val="32"/>
+          <w:u w:val="single"/>
+        </w:rPr>
+        <w:drawing>
+          <wp:inline distT="0" distB="0" distL="0" distR="0">
+            <wp:extent cx="5727700" cy="946150"/>
+            <wp:effectExtent l="0" t="0" r="0" b="0"/>
+            <wp:docPr id="16" name="Picture 16"/>
+            <wp:cNvGraphicFramePr>
+              <a:graphicFrameLocks xmlns:a="http://schemas.openxmlformats.org/drawingml/2006/main" noChangeAspect="1"/>
+            </wp:cNvGraphicFramePr>
+            <a:graphic xmlns:a="http://schemas.openxmlformats.org/drawingml/2006/main">
+              <a:graphicData uri="http://schemas.openxmlformats.org/drawingml/2006/picture">
+                <pic:pic xmlns:pic="http://schemas.openxmlformats.org/drawingml/2006/picture">
+                  <pic:nvPicPr>
+                    <pic:cNvPr id="0" name="Picture 1"/>
+                    <pic:cNvPicPr>
+                      <a:picLocks noChangeAspect="1" noChangeArrowheads="1"/>
+                    </pic:cNvPicPr>
+                  </pic:nvPicPr>
+                  <pic:blipFill>
+                    <a:blip r:embed="rId21" cstate="print">
+                      <a:extLst>
+                        <a:ext uri="{28A0092B-C50C-407E-A947-70E740481C1C}">
+                          <a14:useLocalDpi xmlns:a14="http://schemas.microsoft.com/office/drawing/2010/main" val="0"/>
+                        </a:ext>
+                      </a:extLst>
+                    </a:blip>
+                    <a:srcRect/>
+                    <a:stretch>
+                      <a:fillRect/>
+                    </a:stretch>
+                  </pic:blipFill>
+                  <pic:spPr bwMode="auto">
+                    <a:xfrm>
+                      <a:off x="0" y="0"/>
+                      <a:ext cx="5727700" cy="946150"/>
+                    </a:xfrm>
+                    <a:prstGeom prst="rect">
+                      <a:avLst/>
+                    </a:prstGeom>
+                    <a:noFill/>
+                    <a:ln>
+                      <a:noFill/>
+                    </a:ln>
+                  </pic:spPr>
+                </pic:pic>
+              </a:graphicData>
+            </a:graphic>
+          </wp:inline>
+        </w:drawing>
+      </w:r>
+    </w:p>
+    <w:p/>
+    <w:p/>
+    <w:p/>
+    <w:p/>
     <w:sectPr>
-      <w:footerReference w:type="even" r:id="rId13"/>
-      <w:footerReference w:type="default" r:id="rId14"/>
-      <w:footerReference w:type="first" r:id="rId15"/>
+      <w:footerReference w:type="even" r:id="rId22"/>
+      <w:footerReference w:type="default" r:id="rId23"/>
+      <w:footerReference w:type="first" r:id="rId24"/>
       <w:pgSz w:w="11906" w:h="16838"/>
       <w:pgMar w:top="1440" w:right="1440" w:bottom="1440" w:left="1440" w:header="708" w:footer="708" w:gutter="0"/>
       <w:cols w:space="708"/>

</xml_diff>